<commit_message>
FS-UC1, formel usecase template til UC mappe : check navningivningform
</commit_message>
<xml_diff>
--- a/Analysis/Uformelle Usecases.docx
+++ b/Analysis/Uformelle Usecases.docx
@@ -198,13 +198,7 @@
               <w:rPr>
                 <w:lang w:val="da-DK"/>
               </w:rPr>
-              <w:t>4</w:t>
-            </w:r>
-            <w:r>
-              <w:rPr>
-                <w:lang w:val="da-DK"/>
-              </w:rPr>
-              <w:t>.maj 2016</w:t>
+              <w:t>4.maj 2016</w:t>
             </w:r>
           </w:p>
         </w:tc>
@@ -228,21 +222,87 @@
               <w:rPr>
                 <w:lang w:val="da-DK"/>
               </w:rPr>
-              <w:t xml:space="preserve"> </w:t>
-            </w:r>
-            <w:bookmarkStart w:id="0" w:name="_GoBack"/>
-            <w:bookmarkEnd w:id="0"/>
-            <w:r>
-              <w:rPr>
-                <w:lang w:val="da-DK"/>
-              </w:rPr>
-              <w:t>FS-UC7, FS-UC8</w:t>
+              <w:t xml:space="preserve"> FS-UC7, FS-UC8</w:t>
             </w:r>
             <w:r>
               <w:rPr>
                 <w:lang w:val="da-DK"/>
               </w:rPr>
               <w:t>)</w:t>
+            </w:r>
+          </w:p>
+        </w:tc>
+        <w:tc>
+          <w:tcPr>
+            <w:tcW w:w="1933" w:type="dxa"/>
+          </w:tcPr>
+          <w:p>
+            <w:pPr>
+              <w:rPr>
+                <w:lang w:val="en-US"/>
+              </w:rPr>
+            </w:pPr>
+            <w:r>
+              <w:rPr>
+                <w:lang w:val="en-US"/>
+              </w:rPr>
+              <w:t>Juyoung</w:t>
+            </w:r>
+          </w:p>
+        </w:tc>
+      </w:tr>
+      <w:tr>
+        <w:tc>
+          <w:tcPr>
+            <w:tcW w:w="2254" w:type="dxa"/>
+          </w:tcPr>
+          <w:p>
+            <w:pPr>
+              <w:rPr>
+                <w:lang w:val="da-DK"/>
+              </w:rPr>
+            </w:pPr>
+            <w:r>
+              <w:rPr>
+                <w:lang w:val="da-DK"/>
+              </w:rPr>
+              <w:t>inception draft 2</w:t>
+            </w:r>
+          </w:p>
+        </w:tc>
+        <w:tc>
+          <w:tcPr>
+            <w:tcW w:w="2254" w:type="dxa"/>
+          </w:tcPr>
+          <w:p>
+            <w:pPr>
+              <w:rPr>
+                <w:lang w:val="da-DK"/>
+              </w:rPr>
+            </w:pPr>
+            <w:r>
+              <w:rPr>
+                <w:lang w:val="da-DK"/>
+              </w:rPr>
+              <w:t>8.maj 2016</w:t>
+            </w:r>
+          </w:p>
+        </w:tc>
+        <w:tc>
+          <w:tcPr>
+            <w:tcW w:w="2575" w:type="dxa"/>
+          </w:tcPr>
+          <w:p>
+            <w:pPr>
+              <w:rPr>
+                <w:lang w:val="en-US"/>
+              </w:rPr>
+            </w:pPr>
+            <w:r>
+              <w:rPr>
+                <w:lang w:val="en-US"/>
+              </w:rPr>
+              <w:t>FS-UC1 fixed</w:t>
             </w:r>
           </w:p>
         </w:tc>
@@ -315,56 +375,6 @@
           </w:p>
         </w:tc>
       </w:tr>
-      <w:tr>
-        <w:tc>
-          <w:tcPr>
-            <w:tcW w:w="2254" w:type="dxa"/>
-          </w:tcPr>
-          <w:p>
-            <w:pPr>
-              <w:rPr>
-                <w:lang w:val="da-DK"/>
-              </w:rPr>
-            </w:pPr>
-          </w:p>
-        </w:tc>
-        <w:tc>
-          <w:tcPr>
-            <w:tcW w:w="2254" w:type="dxa"/>
-          </w:tcPr>
-          <w:p>
-            <w:pPr>
-              <w:rPr>
-                <w:lang w:val="da-DK"/>
-              </w:rPr>
-            </w:pPr>
-          </w:p>
-        </w:tc>
-        <w:tc>
-          <w:tcPr>
-            <w:tcW w:w="2575" w:type="dxa"/>
-          </w:tcPr>
-          <w:p>
-            <w:pPr>
-              <w:rPr>
-                <w:lang w:val="en-US"/>
-              </w:rPr>
-            </w:pPr>
-          </w:p>
-        </w:tc>
-        <w:tc>
-          <w:tcPr>
-            <w:tcW w:w="1933" w:type="dxa"/>
-          </w:tcPr>
-          <w:p>
-            <w:pPr>
-              <w:rPr>
-                <w:lang w:val="en-US"/>
-              </w:rPr>
-            </w:pPr>
-          </w:p>
-        </w:tc>
-      </w:tr>
     </w:tbl>
     <w:p>
       <w:pPr>
@@ -438,32 +448,327 @@
         <w:rPr>
           <w:lang w:val="da-DK"/>
         </w:rPr>
+        <w:t>Systemet er klar til at oplyse historik.</w:t>
+      </w:r>
+      <w:bookmarkStart w:id="0" w:name="_GoBack"/>
+      <w:bookmarkEnd w:id="0"/>
+    </w:p>
+    <w:p>
+      <w:pPr>
+        <w:rPr>
+          <w:lang w:val="da-DK"/>
+        </w:rPr>
+      </w:pPr>
+      <w:r>
+        <w:rPr>
+          <w:lang w:val="da-DK"/>
+        </w:rPr>
+        <w:t>Bestillingsmodtagelse beder systemet at se historik.</w:t>
+      </w:r>
+    </w:p>
+    <w:p>
+      <w:pPr>
+        <w:rPr>
+          <w:lang w:val="da-DK"/>
+        </w:rPr>
+      </w:pPr>
+      <w:r>
+        <w:rPr>
+          <w:lang w:val="da-DK"/>
+        </w:rPr>
+        <w:t>Systemet angiver</w:t>
+      </w:r>
+      <w:r>
+        <w:rPr>
+          <w:lang w:val="da-DK"/>
+        </w:rPr>
+        <w:t xml:space="preserve"> søgnings mulighed af historik.</w:t>
+      </w:r>
+    </w:p>
+    <w:p>
+      <w:pPr>
+        <w:rPr>
+          <w:lang w:val="da-DK"/>
+        </w:rPr>
+      </w:pPr>
+      <w:r>
+        <w:rPr>
+          <w:lang w:val="da-DK"/>
+        </w:rPr>
+        <w:t>Bestillingsmodtagelsen angiver et</w:t>
+      </w:r>
+      <w:r>
+        <w:rPr>
+          <w:lang w:val="da-DK"/>
+        </w:rPr>
+        <w:t xml:space="preserve"> bestemt kommunes navn og tidsinterval.</w:t>
+      </w:r>
+    </w:p>
+    <w:p>
+      <w:pPr>
+        <w:rPr>
+          <w:lang w:val="da-DK"/>
+        </w:rPr>
+      </w:pPr>
+      <w:r>
+        <w:rPr>
+          <w:lang w:val="da-DK"/>
+        </w:rPr>
+        <w:t xml:space="preserve">Systemet oplyser en oversigt over de enkelte brugeres ture af angivne kommune i den angivne tidsinterval. </w:t>
+      </w:r>
+      <w:r>
+        <w:rPr>
+          <w:lang w:val="da-DK"/>
+        </w:rPr>
+        <w:t xml:space="preserve"> </w:t>
+      </w:r>
+      <w:r>
+        <w:rPr>
+          <w:lang w:val="da-DK"/>
+        </w:rPr>
+        <w:t>(historik : cpr-nummer, antal ture, antal af personer, antal pris)</w:t>
+      </w:r>
+    </w:p>
+    <w:p>
+      <w:pPr>
+        <w:rPr>
+          <w:lang w:val="da-DK"/>
+        </w:rPr>
+      </w:pPr>
+      <w:r>
+        <w:rPr>
+          <w:lang w:val="da-DK"/>
+        </w:rPr>
+        <w:t>Bestillingsmodtagelsen beder systemet om at eksportere historiks oplysningen.</w:t>
+      </w:r>
+    </w:p>
+    <w:p>
+      <w:pPr>
+        <w:rPr>
+          <w:lang w:val="da-DK"/>
+        </w:rPr>
+      </w:pPr>
+      <w:r>
+        <w:rPr>
+          <w:lang w:val="da-DK"/>
+        </w:rPr>
+        <w:t>Systemet eksporterer oplysningen.</w:t>
+      </w:r>
+    </w:p>
+    <w:p>
+      <w:pPr>
+        <w:ind w:left="720"/>
+        <w:rPr>
+          <w:lang w:val="da-DK"/>
+        </w:rPr>
+      </w:pPr>
+      <w:r>
+        <w:rPr>
+          <w:lang w:val="da-DK"/>
+        </w:rPr>
+        <w:t>Hvis kunde er logget ind, så vælger k</w:t>
+      </w:r>
+      <w:r>
+        <w:rPr>
+          <w:lang w:val="da-DK"/>
+        </w:rPr>
+        <w:t>unde</w:t>
+      </w:r>
+      <w:r>
+        <w:rPr>
+          <w:lang w:val="da-DK"/>
+        </w:rPr>
+        <w:t>n</w:t>
+      </w:r>
+      <w:r>
+        <w:rPr>
+          <w:lang w:val="da-DK"/>
+        </w:rPr>
+        <w:t xml:space="preserve"> at se historik af ture.</w:t>
+      </w:r>
+    </w:p>
+    <w:p>
+      <w:pPr>
+        <w:ind w:left="720"/>
+        <w:rPr>
+          <w:lang w:val="da-DK"/>
+        </w:rPr>
+      </w:pPr>
+      <w:r>
+        <w:rPr>
+          <w:lang w:val="da-DK"/>
+        </w:rPr>
+        <w:t>Sys</w:t>
+      </w:r>
+      <w:r>
+        <w:rPr>
+          <w:lang w:val="da-DK"/>
+        </w:rPr>
+        <w:t>temet oplyser oversigt over kundens ture historik.</w:t>
+      </w:r>
+    </w:p>
+    <w:p>
+      <w:pPr>
+        <w:ind w:left="720"/>
+        <w:rPr>
+          <w:lang w:val="da-DK"/>
+        </w:rPr>
+      </w:pPr>
+    </w:p>
+    <w:p>
+      <w:pPr>
+        <w:rPr>
+          <w:lang w:val="da-DK"/>
+        </w:rPr>
+      </w:pPr>
+      <w:r>
+        <w:rPr>
+          <w:lang w:val="da-DK"/>
+        </w:rPr>
+        <w:tab/>
+        <w:t>Hvis bestillingsmodtagelse</w:t>
+      </w:r>
+      <w:r>
+        <w:rPr>
+          <w:lang w:val="da-DK"/>
+        </w:rPr>
+        <w:t>n</w:t>
+      </w:r>
+      <w:r>
+        <w:rPr>
+          <w:lang w:val="da-DK"/>
+        </w:rPr>
+        <w:t xml:space="preserve"> angiver cpr-nummer, </w:t>
+      </w:r>
+    </w:p>
+    <w:p>
+      <w:pPr>
+        <w:ind w:left="720"/>
+        <w:rPr>
+          <w:lang w:val="da-DK"/>
+        </w:rPr>
+      </w:pPr>
+      <w:r>
+        <w:rPr>
+          <w:lang w:val="da-DK"/>
+        </w:rPr>
+        <w:t>så oplyser systemet en oversigt over den persons ture af angivne kommune i den angivne tidsinterval.</w:t>
+      </w:r>
+    </w:p>
+    <w:p>
+      <w:pPr>
+        <w:ind w:firstLine="720"/>
+        <w:rPr>
+          <w:lang w:val="da-DK"/>
+        </w:rPr>
+      </w:pPr>
+      <w:r>
+        <w:rPr>
+          <w:lang w:val="da-DK"/>
+        </w:rPr>
+        <w:t>Hoveds</w:t>
+      </w:r>
+      <w:r>
+        <w:rPr>
+          <w:lang w:val="da-DK"/>
+        </w:rPr>
+        <w:t>cenariet fortsættes.</w:t>
+      </w:r>
+    </w:p>
+    <w:p>
+      <w:pPr>
+        <w:rPr>
+          <w:lang w:val="da-DK"/>
+        </w:rPr>
+      </w:pPr>
+      <w:r>
+        <w:rPr>
+          <w:lang w:val="da-DK"/>
+        </w:rPr>
+        <w:tab/>
+      </w:r>
+    </w:p>
+    <w:p>
+      <w:pPr>
+        <w:ind w:left="720"/>
+        <w:rPr>
+          <w:lang w:val="da-DK"/>
+        </w:rPr>
+      </w:pPr>
+    </w:p>
+    <w:p>
+      <w:pPr>
+        <w:ind w:left="720"/>
+        <w:rPr>
+          <w:lang w:val="da-DK"/>
+        </w:rPr>
+      </w:pPr>
+    </w:p>
+    <w:p>
+      <w:pPr>
+        <w:rPr>
+          <w:b/>
+          <w:lang w:val="da-DK"/>
+        </w:rPr>
+      </w:pPr>
+      <w:r>
+        <w:rPr>
+          <w:b/>
+          <w:lang w:val="da-DK"/>
+        </w:rPr>
+        <w:t>FS-UC2</w:t>
+      </w:r>
+      <w:r>
+        <w:rPr>
+          <w:b/>
+          <w:lang w:val="da-DK"/>
+        </w:rPr>
+        <w:t xml:space="preserve"> : Bestil flextur</w:t>
+      </w:r>
+    </w:p>
+    <w:p>
+      <w:pPr>
+        <w:rPr>
+          <w:lang w:val="da-DK"/>
+        </w:rPr>
+      </w:pPr>
+      <w:r>
+        <w:rPr>
+          <w:lang w:val="da-DK"/>
+        </w:rPr>
         <w:t>K</w:t>
       </w:r>
       <w:r>
         <w:rPr>
           <w:lang w:val="da-DK"/>
         </w:rPr>
-        <w:t>unde vælger at se historik af ture.</w:t>
-      </w:r>
-    </w:p>
-    <w:p>
-      <w:pPr>
-        <w:rPr>
-          <w:lang w:val="da-DK"/>
-        </w:rPr>
-      </w:pPr>
-      <w:r>
-        <w:rPr>
-          <w:lang w:val="da-DK"/>
-        </w:rPr>
-        <w:t>Sys</w:t>
-      </w:r>
-      <w:r>
-        <w:rPr>
-          <w:lang w:val="da-DK"/>
-        </w:rPr>
-        <w:t>temet oplyser oversigt over kundens ture historik.</w:t>
+        <w:t>unde vælger at bestille flextur.</w:t>
+      </w:r>
+    </w:p>
+    <w:p>
+      <w:pPr>
+        <w:rPr>
+          <w:lang w:val="da-DK"/>
+        </w:rPr>
+      </w:pPr>
+      <w:r>
+        <w:rPr>
+          <w:lang w:val="da-DK"/>
+        </w:rPr>
+        <w:t>Systemet oplyser bestillingsformular.</w:t>
+      </w:r>
+    </w:p>
+    <w:p>
+      <w:pPr>
+        <w:rPr>
+          <w:lang w:val="da-DK"/>
+        </w:rPr>
+      </w:pPr>
+      <w:r>
+        <w:rPr>
+          <w:lang w:val="da-DK"/>
+        </w:rPr>
+        <w:t>Kunden angiver bestillingsoplysninger.</w:t>
       </w:r>
     </w:p>
     <w:p>
@@ -477,31 +782,31 @@
         <w:rPr>
           <w:lang w:val="da-DK"/>
         </w:rPr>
-        <w:t>Hvis be</w:t>
-      </w:r>
-      <w:r>
-        <w:rPr>
-          <w:lang w:val="da-DK"/>
-        </w:rPr>
-        <w:t xml:space="preserve">stillingsmodtagelse er logget </w:t>
-      </w:r>
-      <w:r>
-        <w:rPr>
-          <w:lang w:val="da-DK"/>
-        </w:rPr>
-        <w:t>in</w:t>
-      </w:r>
-      <w:r>
-        <w:rPr>
-          <w:lang w:val="da-DK"/>
-        </w:rPr>
-        <w:t>d</w:t>
-      </w:r>
-      <w:r>
-        <w:rPr>
-          <w:lang w:val="da-DK"/>
-        </w:rPr>
-        <w:t xml:space="preserve">, </w:t>
+        <w:t>(</w:t>
+      </w:r>
+      <w:r>
+        <w:rPr>
+          <w:lang w:val="da-DK"/>
+        </w:rPr>
+        <w:t xml:space="preserve"> </w:t>
+      </w:r>
+      <w:r>
+        <w:rPr>
+          <w:lang w:val="da-DK"/>
+        </w:rPr>
+        <w:t xml:space="preserve">obligatorisk oplysning : </w:t>
+      </w:r>
+      <w:r>
+        <w:rPr>
+          <w:lang w:val="da-DK"/>
+        </w:rPr>
+        <w:t>telefonnr., kommune navn af start- og slutadresse, ønskende tidspunkt ( dato og  tid) , antal persone</w:t>
+      </w:r>
+      <w:r>
+        <w:rPr>
+          <w:lang w:val="da-DK"/>
+        </w:rPr>
+        <w:t xml:space="preserve">r </w:t>
       </w:r>
     </w:p>
     <w:p>
@@ -515,13 +820,380 @@
         <w:rPr>
           <w:lang w:val="da-DK"/>
         </w:rPr>
+        <w:t xml:space="preserve">ikke-obligatorisk oplysning : antal af </w:t>
+      </w:r>
+      <w:r>
+        <w:rPr>
+          <w:lang w:val="da-DK"/>
+        </w:rPr>
+        <w:t>bagage, hjælpemidler, barnevogne eller autostol )</w:t>
+      </w:r>
+    </w:p>
+    <w:p>
+      <w:pPr>
+        <w:rPr>
+          <w:lang w:val="da-DK"/>
+        </w:rPr>
+      </w:pPr>
+      <w:r>
+        <w:rPr>
+          <w:lang w:val="da-DK"/>
+        </w:rPr>
+        <w:t xml:space="preserve">Kunden beder systemet om at udregne pris af tur. </w:t>
+      </w:r>
+    </w:p>
+    <w:p>
+      <w:pPr>
+        <w:rPr>
+          <w:lang w:val="da-DK"/>
+        </w:rPr>
+      </w:pPr>
+      <w:r>
+        <w:rPr>
+          <w:lang w:val="da-DK"/>
+        </w:rPr>
+        <w:t>Systemet oplyser udregnede prisen af tur.</w:t>
+      </w:r>
+    </w:p>
+    <w:p>
+      <w:pPr>
+        <w:rPr>
+          <w:lang w:val="da-DK"/>
+        </w:rPr>
+      </w:pPr>
+      <w:r>
+        <w:rPr>
+          <w:lang w:val="da-DK"/>
+        </w:rPr>
+        <w:t xml:space="preserve">Kunden beder systemet om at bestille turen. </w:t>
+      </w:r>
+    </w:p>
+    <w:p>
+      <w:pPr>
+        <w:rPr>
+          <w:lang w:val="da-DK"/>
+        </w:rPr>
+      </w:pPr>
+      <w:r>
+        <w:rPr>
+          <w:lang w:val="da-DK"/>
+        </w:rPr>
+        <w:t>Systemet beder kunden om at bekræfte bestillingen.</w:t>
+      </w:r>
+    </w:p>
+    <w:p>
+      <w:pPr>
+        <w:rPr>
+          <w:lang w:val="da-DK"/>
+        </w:rPr>
+      </w:pPr>
+      <w:r>
+        <w:rPr>
+          <w:lang w:val="da-DK"/>
+        </w:rPr>
+        <w:t>Kunden bekræfter bestillingen.</w:t>
+      </w:r>
+    </w:p>
+    <w:p>
+      <w:pPr>
+        <w:rPr>
+          <w:lang w:val="da-DK"/>
+        </w:rPr>
+      </w:pPr>
+      <w:r>
+        <w:rPr>
+          <w:lang w:val="da-DK"/>
+        </w:rPr>
+        <w:t>Systemet gemmer bestillingen.</w:t>
+      </w:r>
+    </w:p>
+    <w:p>
+      <w:pPr>
+        <w:rPr>
+          <w:lang w:val="da-DK"/>
+        </w:rPr>
+      </w:pPr>
+      <w:r>
+        <w:rPr>
+          <w:lang w:val="da-DK"/>
+        </w:rPr>
+        <w:t>Systemet oplyser, at bestillingen er gemt.</w:t>
+      </w:r>
+    </w:p>
+    <w:p>
+      <w:pPr>
+        <w:rPr>
+          <w:lang w:val="da-DK"/>
+        </w:rPr>
+      </w:pPr>
+      <w:r>
+        <w:rPr>
+          <w:lang w:val="da-DK"/>
+        </w:rPr>
+        <w:tab/>
+        <w:t xml:space="preserve">Hvis kunden ikke angiver obligatorisk oplysning, </w:t>
+      </w:r>
+    </w:p>
+    <w:p>
+      <w:pPr>
+        <w:rPr>
+          <w:lang w:val="da-DK"/>
+        </w:rPr>
+      </w:pPr>
+      <w:r>
+        <w:rPr>
+          <w:lang w:val="da-DK"/>
+        </w:rPr>
+        <w:tab/>
+      </w:r>
+      <w:r>
+        <w:rPr>
+          <w:lang w:val="da-DK"/>
+        </w:rPr>
         <w:t xml:space="preserve">så </w:t>
       </w:r>
       <w:r>
         <w:rPr>
           <w:lang w:val="da-DK"/>
         </w:rPr>
-        <w:t>angiver systemet søgnings mulighed af historik.</w:t>
+        <w:t>beder systemet om, der mangler obligatorisk oplysning.</w:t>
+      </w:r>
+    </w:p>
+    <w:p>
+      <w:pPr>
+        <w:rPr>
+          <w:lang w:val="da-DK"/>
+        </w:rPr>
+      </w:pPr>
+      <w:r>
+        <w:rPr>
+          <w:lang w:val="da-DK"/>
+        </w:rPr>
+        <w:tab/>
+        <w:t>Hovedscenariet fortsættes.</w:t>
+      </w:r>
+    </w:p>
+    <w:p>
+      <w:pPr>
+        <w:rPr>
+          <w:lang w:val="da-DK"/>
+        </w:rPr>
+      </w:pPr>
+    </w:p>
+    <w:p>
+      <w:pPr>
+        <w:rPr>
+          <w:lang w:val="da-DK"/>
+        </w:rPr>
+      </w:pPr>
+    </w:p>
+    <w:p>
+      <w:pPr>
+        <w:rPr>
+          <w:b/>
+          <w:lang w:val="da-DK"/>
+        </w:rPr>
+      </w:pPr>
+      <w:r>
+        <w:rPr>
+          <w:b/>
+          <w:lang w:val="da-DK"/>
+        </w:rPr>
+        <w:t>FS-UC3</w:t>
+      </w:r>
+      <w:r>
+        <w:rPr>
+          <w:b/>
+          <w:lang w:val="da-DK"/>
+        </w:rPr>
+        <w:t xml:space="preserve"> : Login</w:t>
+      </w:r>
+    </w:p>
+    <w:p>
+      <w:pPr>
+        <w:rPr>
+          <w:lang w:val="da-DK"/>
+        </w:rPr>
+      </w:pPr>
+      <w:r>
+        <w:rPr>
+          <w:lang w:val="da-DK"/>
+        </w:rPr>
+        <w:t>Systemet er klar til brugers login.</w:t>
+      </w:r>
+    </w:p>
+    <w:p>
+      <w:pPr>
+        <w:rPr>
+          <w:lang w:val="da-DK"/>
+        </w:rPr>
+      </w:pPr>
+      <w:r>
+        <w:rPr>
+          <w:lang w:val="da-DK"/>
+        </w:rPr>
+        <w:t>Bruger angiver kunde id og kodeord.</w:t>
+      </w:r>
+    </w:p>
+    <w:p>
+      <w:pPr>
+        <w:rPr>
+          <w:lang w:val="da-DK"/>
+        </w:rPr>
+      </w:pPr>
+      <w:r>
+        <w:rPr>
+          <w:lang w:val="da-DK"/>
+        </w:rPr>
+        <w:t>Systemet oplyser brugerens pågældende flextur muligheder.</w:t>
+      </w:r>
+    </w:p>
+    <w:p>
+      <w:pPr>
+        <w:rPr>
+          <w:lang w:val="da-DK"/>
+        </w:rPr>
+      </w:pPr>
+      <w:r>
+        <w:rPr>
+          <w:lang w:val="da-DK"/>
+        </w:rPr>
+        <w:tab/>
+        <w:t xml:space="preserve">Hvis bruger angiver en forkert login oplysning, </w:t>
+      </w:r>
+    </w:p>
+    <w:p>
+      <w:pPr>
+        <w:rPr>
+          <w:lang w:val="da-DK"/>
+        </w:rPr>
+      </w:pPr>
+      <w:r>
+        <w:rPr>
+          <w:lang w:val="da-DK"/>
+        </w:rPr>
+        <w:tab/>
+        <w:t xml:space="preserve">så oplyser systemet, at angivne oplysningen er forkert. </w:t>
+      </w:r>
+    </w:p>
+    <w:p>
+      <w:pPr>
+        <w:rPr>
+          <w:lang w:val="da-DK"/>
+        </w:rPr>
+      </w:pPr>
+      <w:r>
+        <w:rPr>
+          <w:lang w:val="da-DK"/>
+        </w:rPr>
+        <w:tab/>
+        <w:t>Hovedscenariet fortsættes.</w:t>
+      </w:r>
+    </w:p>
+    <w:p>
+      <w:pPr>
+        <w:rPr>
+          <w:lang w:val="da-DK"/>
+        </w:rPr>
+      </w:pPr>
+    </w:p>
+    <w:p>
+      <w:pPr>
+        <w:rPr>
+          <w:b/>
+          <w:lang w:val="da-DK"/>
+        </w:rPr>
+      </w:pPr>
+      <w:r>
+        <w:rPr>
+          <w:b/>
+          <w:lang w:val="da-DK"/>
+        </w:rPr>
+        <w:t>FS-UC4</w:t>
+      </w:r>
+      <w:r>
+        <w:rPr>
+          <w:b/>
+          <w:lang w:val="da-DK"/>
+        </w:rPr>
+        <w:t xml:space="preserve"> : Registrer kørsel</w:t>
+      </w:r>
+    </w:p>
+    <w:p>
+      <w:pPr>
+        <w:rPr>
+          <w:lang w:val="da-DK"/>
+        </w:rPr>
+      </w:pPr>
+      <w:r>
+        <w:rPr>
+          <w:lang w:val="da-DK"/>
+        </w:rPr>
+        <w:lastRenderedPageBreak/>
+        <w:t>Systemet er klar til at registrer kørsel.</w:t>
+      </w:r>
+    </w:p>
+    <w:p>
+      <w:pPr>
+        <w:rPr>
+          <w:lang w:val="da-DK"/>
+        </w:rPr>
+      </w:pPr>
+      <w:r>
+        <w:rPr>
+          <w:lang w:val="da-DK"/>
+        </w:rPr>
+        <w:t>Bestillingsmodtagelse beder systemet om at registrere kørsel.</w:t>
+      </w:r>
+    </w:p>
+    <w:p>
+      <w:pPr>
+        <w:rPr>
+          <w:lang w:val="da-DK"/>
+        </w:rPr>
+      </w:pPr>
+      <w:r>
+        <w:rPr>
+          <w:lang w:val="da-DK"/>
+        </w:rPr>
+        <w:t>Syste</w:t>
+      </w:r>
+      <w:r>
+        <w:rPr>
+          <w:lang w:val="da-DK"/>
+        </w:rPr>
+        <w:t>met oplyser kørsels registrerings</w:t>
+      </w:r>
+      <w:r>
+        <w:rPr>
+          <w:lang w:val="da-DK"/>
+        </w:rPr>
+        <w:t>formular.</w:t>
+      </w:r>
+    </w:p>
+    <w:p>
+      <w:pPr>
+        <w:rPr>
+          <w:lang w:val="da-DK"/>
+        </w:rPr>
+      </w:pPr>
+      <w:r>
+        <w:rPr>
+          <w:lang w:val="da-DK"/>
+        </w:rPr>
+        <w:t>Bestilling</w:t>
+      </w:r>
+      <w:r>
+        <w:rPr>
+          <w:lang w:val="da-DK"/>
+        </w:rPr>
+        <w:t>smodtagelsen</w:t>
+      </w:r>
+      <w:r>
+        <w:rPr>
+          <w:lang w:val="da-DK"/>
+        </w:rPr>
+        <w:t xml:space="preserve"> angiver kørsels oplysninger. </w:t>
       </w:r>
     </w:p>
     <w:p>
@@ -535,25 +1207,7 @@
         <w:rPr>
           <w:lang w:val="da-DK"/>
         </w:rPr>
-        <w:t>Bestillingsmodtagelsen angiver et</w:t>
-      </w:r>
-      <w:r>
-        <w:rPr>
-          <w:lang w:val="da-DK"/>
-        </w:rPr>
-        <w:t xml:space="preserve"> bestemt kommunes navn og </w:t>
-      </w:r>
-      <w:r>
-        <w:rPr>
-          <w:lang w:val="da-DK"/>
-        </w:rPr>
-        <w:t>tidsinterval</w:t>
-      </w:r>
-      <w:r>
-        <w:rPr>
-          <w:lang w:val="da-DK"/>
-        </w:rPr>
-        <w:t>.</w:t>
+        <w:t xml:space="preserve">( obligatorisk oplysning : telefonnr., kommune navn af start- og slutadresse, ønskende tidspunkt ( dato og  tid) , antal personer </w:t>
       </w:r>
     </w:p>
     <w:p>
@@ -567,414 +1221,322 @@
         <w:rPr>
           <w:lang w:val="da-DK"/>
         </w:rPr>
-        <w:t>Systemet oplyser en oversigt over de enkelte brugeres ture</w:t>
-      </w:r>
-      <w:r>
-        <w:rPr>
-          <w:lang w:val="da-DK"/>
-        </w:rPr>
-        <w:t xml:space="preserve"> af angivne kommune i den angivne </w:t>
-      </w:r>
-      <w:r>
-        <w:rPr>
-          <w:lang w:val="da-DK"/>
-        </w:rPr>
-        <w:t>tidsinterval</w:t>
-      </w:r>
-      <w:r>
-        <w:rPr>
-          <w:lang w:val="da-DK"/>
-        </w:rPr>
-        <w:t>.</w:t>
-      </w:r>
-      <w:r>
-        <w:rPr>
+        <w:t>ikke-obligatorisk oplysning : antal af bagage, hjælpemidler, barnevogne eller autostol )</w:t>
+      </w:r>
+    </w:p>
+    <w:p>
+      <w:pPr>
+        <w:rPr>
+          <w:lang w:val="da-DK"/>
+        </w:rPr>
+      </w:pPr>
+      <w:r>
+        <w:rPr>
+          <w:lang w:val="da-DK"/>
+        </w:rPr>
+        <w:t xml:space="preserve">Bestillingsmodtagelsen beder systemet om at udregne pris af tur. </w:t>
+      </w:r>
+    </w:p>
+    <w:p>
+      <w:pPr>
+        <w:rPr>
+          <w:lang w:val="da-DK"/>
+        </w:rPr>
+      </w:pPr>
+      <w:r>
+        <w:rPr>
+          <w:lang w:val="da-DK"/>
+        </w:rPr>
+        <w:t>Systemet oplyser udregnede prisen af tur.</w:t>
+      </w:r>
+    </w:p>
+    <w:p>
+      <w:pPr>
+        <w:rPr>
+          <w:lang w:val="da-DK"/>
+        </w:rPr>
+      </w:pPr>
+      <w:r>
+        <w:rPr>
+          <w:lang w:val="da-DK"/>
+        </w:rPr>
+        <w:t xml:space="preserve">Bestillingsmodtagelsen beder systemet om at bestille turen. </w:t>
+      </w:r>
+    </w:p>
+    <w:p>
+      <w:pPr>
+        <w:rPr>
+          <w:lang w:val="da-DK"/>
+        </w:rPr>
+      </w:pPr>
+      <w:r>
+        <w:rPr>
+          <w:lang w:val="da-DK"/>
+        </w:rPr>
+        <w:t xml:space="preserve">Systemet beder </w:t>
+      </w:r>
+      <w:r>
+        <w:rPr>
+          <w:lang w:val="da-DK"/>
+        </w:rPr>
+        <w:t xml:space="preserve">bestillingsmodtagelsen </w:t>
+      </w:r>
+      <w:r>
+        <w:rPr>
+          <w:lang w:val="da-DK"/>
+        </w:rPr>
+        <w:t>om at bekræfte bestillingen.</w:t>
+      </w:r>
+    </w:p>
+    <w:p>
+      <w:pPr>
+        <w:rPr>
+          <w:lang w:val="da-DK"/>
+        </w:rPr>
+      </w:pPr>
+      <w:r>
+        <w:rPr>
+          <w:lang w:val="da-DK"/>
+        </w:rPr>
+        <w:t>Bestillingsmodtagelsen bekræfter bestillingen.</w:t>
+      </w:r>
+    </w:p>
+    <w:p>
+      <w:pPr>
+        <w:rPr>
+          <w:lang w:val="da-DK"/>
+        </w:rPr>
+      </w:pPr>
+      <w:r>
+        <w:rPr>
+          <w:lang w:val="da-DK"/>
+        </w:rPr>
+        <w:t>Systemet gemmer bestillingen.</w:t>
+      </w:r>
+    </w:p>
+    <w:p>
+      <w:pPr>
+        <w:rPr>
+          <w:lang w:val="da-DK"/>
+        </w:rPr>
+      </w:pPr>
+      <w:r>
+        <w:rPr>
+          <w:lang w:val="da-DK"/>
+        </w:rPr>
+        <w:t>Systemet oplyser, at bestillingen er gemt.</w:t>
+      </w:r>
+    </w:p>
+    <w:p>
+      <w:pPr>
+        <w:rPr>
+          <w:lang w:val="da-DK"/>
+        </w:rPr>
+      </w:pPr>
+      <w:r>
+        <w:rPr>
+          <w:lang w:val="da-DK"/>
+        </w:rPr>
+        <w:tab/>
+        <w:t xml:space="preserve">Hvis bestillingsmodtagelsen ikke angiver obligatorisk oplysning, </w:t>
+      </w:r>
+    </w:p>
+    <w:p>
+      <w:pPr>
+        <w:rPr>
+          <w:lang w:val="da-DK"/>
+        </w:rPr>
+      </w:pPr>
+      <w:r>
+        <w:rPr>
+          <w:lang w:val="da-DK"/>
+        </w:rPr>
+        <w:tab/>
+        <w:t>så beder systemet om, der mangler obligatorisk oplysning.</w:t>
+      </w:r>
+    </w:p>
+    <w:p>
+      <w:pPr>
+        <w:rPr>
+          <w:lang w:val="da-DK"/>
+        </w:rPr>
+      </w:pPr>
+      <w:r>
+        <w:rPr>
+          <w:lang w:val="da-DK"/>
+        </w:rPr>
+        <w:tab/>
+        <w:t>Hovedscenariet fortsættes.</w:t>
+      </w:r>
+    </w:p>
+    <w:p>
+      <w:pPr>
+        <w:ind w:left="720"/>
+        <w:rPr>
+          <w:lang w:val="da-DK"/>
+        </w:rPr>
+      </w:pPr>
+    </w:p>
+    <w:p>
+      <w:pPr>
+        <w:rPr>
+          <w:lang w:val="da-DK"/>
+        </w:rPr>
+      </w:pPr>
+    </w:p>
+    <w:p>
+      <w:pPr>
+        <w:rPr>
+          <w:b/>
+          <w:lang w:val="da-DK"/>
+        </w:rPr>
+      </w:pPr>
+      <w:r>
+        <w:rPr>
+          <w:b/>
+          <w:lang w:val="da-DK"/>
+        </w:rPr>
+        <w:t>FS-UC5</w:t>
+      </w:r>
+      <w:r>
+        <w:rPr>
+          <w:b/>
           <w:lang w:val="da-DK"/>
         </w:rPr>
         <w:t xml:space="preserve"> </w:t>
       </w:r>
-    </w:p>
-    <w:p>
-      <w:pPr>
-        <w:ind w:left="720"/>
-        <w:rPr>
-          <w:lang w:val="da-DK"/>
-        </w:rPr>
-      </w:pPr>
-      <w:r>
-        <w:rPr>
-          <w:lang w:val="da-DK"/>
-        </w:rPr>
-        <w:tab/>
-        <w:t>(historik : cpr-nummer, antal ture, antal af personer, antal pris)</w:t>
-      </w:r>
-    </w:p>
-    <w:p>
-      <w:pPr>
-        <w:ind w:left="720"/>
-        <w:rPr>
-          <w:lang w:val="da-DK"/>
-        </w:rPr>
-      </w:pPr>
-      <w:r>
-        <w:rPr>
-          <w:lang w:val="da-DK"/>
-        </w:rPr>
-        <w:t>Bestillingsmodtagelsen beder systemet om at eksportere historiks oplysningen.</w:t>
-      </w:r>
-    </w:p>
-    <w:p>
-      <w:pPr>
-        <w:ind w:left="720"/>
-        <w:rPr>
-          <w:lang w:val="da-DK"/>
-        </w:rPr>
-      </w:pPr>
-      <w:r>
-        <w:rPr>
-          <w:lang w:val="da-DK"/>
-        </w:rPr>
-        <w:t>Systemet eksporterer oplysningen.</w:t>
-      </w:r>
-    </w:p>
-    <w:p>
-      <w:pPr>
-        <w:ind w:left="720"/>
-        <w:rPr>
-          <w:lang w:val="da-DK"/>
-        </w:rPr>
-      </w:pPr>
-      <w:r>
-        <w:rPr>
-          <w:lang w:val="da-DK"/>
-        </w:rPr>
-        <w:tab/>
-        <w:t>Hvis bestillingsmodtagelse</w:t>
-      </w:r>
-      <w:r>
-        <w:rPr>
-          <w:lang w:val="da-DK"/>
-        </w:rPr>
-        <w:t>n</w:t>
-      </w:r>
-      <w:r>
-        <w:rPr>
-          <w:lang w:val="da-DK"/>
-        </w:rPr>
-        <w:t xml:space="preserve"> angiver cpr-nummer, </w:t>
-      </w:r>
-    </w:p>
-    <w:p>
-      <w:pPr>
-        <w:ind w:left="1440"/>
-        <w:rPr>
-          <w:lang w:val="da-DK"/>
-        </w:rPr>
-      </w:pPr>
-      <w:r>
-        <w:rPr>
-          <w:lang w:val="da-DK"/>
-        </w:rPr>
-        <w:t>så oplyser systemet en oversigt over den persons ture af angivne kommune i den angivne tidsinterval.</w:t>
-      </w:r>
-    </w:p>
-    <w:p>
-      <w:pPr>
-        <w:ind w:left="720" w:firstLine="720"/>
-        <w:rPr>
-          <w:lang w:val="da-DK"/>
-        </w:rPr>
-      </w:pPr>
-      <w:r>
-        <w:rPr>
-          <w:lang w:val="da-DK"/>
-        </w:rPr>
-        <w:t>Scenariet fortsættes.</w:t>
-      </w:r>
-    </w:p>
-    <w:p>
-      <w:pPr>
-        <w:rPr>
-          <w:lang w:val="da-DK"/>
-        </w:rPr>
-      </w:pPr>
-      <w:r>
-        <w:rPr>
-          <w:lang w:val="da-DK"/>
-        </w:rPr>
-        <w:tab/>
-      </w:r>
-    </w:p>
-    <w:p>
-      <w:pPr>
-        <w:ind w:left="720"/>
-        <w:rPr>
-          <w:lang w:val="da-DK"/>
-        </w:rPr>
-      </w:pPr>
-    </w:p>
-    <w:p>
-      <w:pPr>
-        <w:ind w:left="720"/>
-        <w:rPr>
-          <w:lang w:val="da-DK"/>
-        </w:rPr>
-      </w:pPr>
-    </w:p>
-    <w:p>
-      <w:pPr>
-        <w:rPr>
-          <w:b/>
-          <w:lang w:val="da-DK"/>
-        </w:rPr>
-      </w:pPr>
-      <w:r>
-        <w:rPr>
-          <w:b/>
-          <w:lang w:val="da-DK"/>
-        </w:rPr>
-        <w:lastRenderedPageBreak/>
-        <w:t>FS-UC2</w:t>
-      </w:r>
-      <w:r>
-        <w:rPr>
-          <w:b/>
-          <w:lang w:val="da-DK"/>
-        </w:rPr>
-        <w:t xml:space="preserve"> : Bestil flextur</w:t>
-      </w:r>
-    </w:p>
-    <w:p>
-      <w:pPr>
-        <w:rPr>
-          <w:lang w:val="da-DK"/>
-        </w:rPr>
-      </w:pPr>
-      <w:r>
-        <w:rPr>
-          <w:lang w:val="da-DK"/>
-        </w:rPr>
-        <w:t>K</w:t>
-      </w:r>
-      <w:r>
-        <w:rPr>
-          <w:lang w:val="da-DK"/>
-        </w:rPr>
-        <w:t>unde vælger at bestille flextur.</w:t>
-      </w:r>
-    </w:p>
-    <w:p>
-      <w:pPr>
-        <w:rPr>
-          <w:lang w:val="da-DK"/>
-        </w:rPr>
-      </w:pPr>
-      <w:r>
-        <w:rPr>
-          <w:lang w:val="da-DK"/>
-        </w:rPr>
-        <w:t>Systemet oplyser bestillingsformular.</w:t>
-      </w:r>
-    </w:p>
-    <w:p>
-      <w:pPr>
-        <w:rPr>
-          <w:lang w:val="da-DK"/>
-        </w:rPr>
-      </w:pPr>
-      <w:r>
-        <w:rPr>
-          <w:lang w:val="da-DK"/>
-        </w:rPr>
-        <w:t>Kunden angiver bestillingsoplysninger.</w:t>
-      </w:r>
-    </w:p>
-    <w:p>
-      <w:pPr>
-        <w:ind w:left="720"/>
-        <w:rPr>
-          <w:lang w:val="da-DK"/>
-        </w:rPr>
-      </w:pPr>
-      <w:r>
-        <w:rPr>
-          <w:lang w:val="da-DK"/>
-        </w:rPr>
-        <w:t>(</w:t>
-      </w:r>
-      <w:r>
-        <w:rPr>
-          <w:lang w:val="da-DK"/>
-        </w:rPr>
-        <w:t xml:space="preserve"> </w:t>
-      </w:r>
-      <w:r>
-        <w:rPr>
-          <w:lang w:val="da-DK"/>
-        </w:rPr>
-        <w:t xml:space="preserve">obligatorisk oplysning : </w:t>
-      </w:r>
-      <w:r>
-        <w:rPr>
-          <w:lang w:val="da-DK"/>
-        </w:rPr>
-        <w:t>telefonnr., kommune navn af start- og slutadresse, ønskende tidspunkt ( dato og  tid) , antal persone</w:t>
-      </w:r>
-      <w:r>
-        <w:rPr>
-          <w:lang w:val="da-DK"/>
-        </w:rPr>
-        <w:t xml:space="preserve">r </w:t>
-      </w:r>
-    </w:p>
-    <w:p>
-      <w:pPr>
-        <w:ind w:left="720"/>
-        <w:rPr>
-          <w:lang w:val="da-DK"/>
-        </w:rPr>
-      </w:pPr>
-      <w:r>
-        <w:rPr>
-          <w:lang w:val="da-DK"/>
-        </w:rPr>
-        <w:t xml:space="preserve">ikke-obligatorisk oplysning : antal af </w:t>
-      </w:r>
-      <w:r>
-        <w:rPr>
-          <w:lang w:val="da-DK"/>
-        </w:rPr>
-        <w:t>bagage, hjælpemidler, barnevogne eller autostol )</w:t>
-      </w:r>
-    </w:p>
-    <w:p>
-      <w:pPr>
-        <w:rPr>
-          <w:lang w:val="da-DK"/>
-        </w:rPr>
-      </w:pPr>
-      <w:r>
-        <w:rPr>
-          <w:lang w:val="da-DK"/>
-        </w:rPr>
-        <w:t xml:space="preserve">Kunden beder systemet om at udregne pris af tur. </w:t>
-      </w:r>
-    </w:p>
-    <w:p>
-      <w:pPr>
-        <w:rPr>
-          <w:lang w:val="da-DK"/>
-        </w:rPr>
-      </w:pPr>
-      <w:r>
-        <w:rPr>
-          <w:lang w:val="da-DK"/>
-        </w:rPr>
-        <w:t>Systemet oplyser udregnede prisen af tur.</w:t>
-      </w:r>
-    </w:p>
-    <w:p>
-      <w:pPr>
-        <w:rPr>
-          <w:lang w:val="da-DK"/>
-        </w:rPr>
-      </w:pPr>
-      <w:r>
-        <w:rPr>
-          <w:lang w:val="da-DK"/>
-        </w:rPr>
-        <w:t xml:space="preserve">Kunden beder systemet om at bestille turen. </w:t>
-      </w:r>
-    </w:p>
-    <w:p>
-      <w:pPr>
-        <w:rPr>
-          <w:lang w:val="da-DK"/>
-        </w:rPr>
-      </w:pPr>
-      <w:r>
-        <w:rPr>
-          <w:lang w:val="da-DK"/>
-        </w:rPr>
-        <w:t>Systemet beder kunden om at bekræfte bestillingen.</w:t>
-      </w:r>
-    </w:p>
-    <w:p>
-      <w:pPr>
-        <w:rPr>
-          <w:lang w:val="da-DK"/>
-        </w:rPr>
-      </w:pPr>
-      <w:r>
-        <w:rPr>
-          <w:lang w:val="da-DK"/>
-        </w:rPr>
-        <w:t>Kunden bekræfter bestillingen.</w:t>
-      </w:r>
-    </w:p>
-    <w:p>
-      <w:pPr>
-        <w:rPr>
-          <w:lang w:val="da-DK"/>
-        </w:rPr>
-      </w:pPr>
-      <w:r>
-        <w:rPr>
-          <w:lang w:val="da-DK"/>
-        </w:rPr>
-        <w:t>Systemet gemmer bestillingen.</w:t>
-      </w:r>
-    </w:p>
-    <w:p>
-      <w:pPr>
-        <w:rPr>
-          <w:lang w:val="da-DK"/>
-        </w:rPr>
-      </w:pPr>
-      <w:r>
-        <w:rPr>
-          <w:lang w:val="da-DK"/>
-        </w:rPr>
-        <w:t>Systemet oplyser, at bestillingen er gemt.</w:t>
-      </w:r>
-    </w:p>
-    <w:p>
-      <w:pPr>
-        <w:rPr>
-          <w:lang w:val="da-DK"/>
-        </w:rPr>
-      </w:pPr>
-      <w:r>
-        <w:rPr>
-          <w:lang w:val="da-DK"/>
-        </w:rPr>
-        <w:tab/>
-        <w:t xml:space="preserve">Hvis kunden ikke angiver obligatorisk oplysning, </w:t>
-      </w:r>
-    </w:p>
-    <w:p>
-      <w:pPr>
-        <w:rPr>
-          <w:lang w:val="da-DK"/>
-        </w:rPr>
-      </w:pPr>
-      <w:r>
-        <w:rPr>
-          <w:lang w:val="da-DK"/>
-        </w:rPr>
-        <w:tab/>
-      </w:r>
-      <w:r>
-        <w:rPr>
-          <w:lang w:val="da-DK"/>
-        </w:rPr>
-        <w:t xml:space="preserve">så </w:t>
-      </w:r>
-      <w:r>
-        <w:rPr>
-          <w:lang w:val="da-DK"/>
-        </w:rPr>
-        <w:t>beder systemet om, der mangler obligatorisk oplysning.</w:t>
+      <w:r>
+        <w:rPr>
+          <w:b/>
+          <w:lang w:val="da-DK"/>
+        </w:rPr>
+        <w:t>: Se oversigt over bestilte kørsler</w:t>
+      </w:r>
+    </w:p>
+    <w:p>
+      <w:pPr>
+        <w:rPr>
+          <w:lang w:val="da-DK"/>
+        </w:rPr>
+      </w:pPr>
+      <w:r>
+        <w:rPr>
+          <w:lang w:val="da-DK"/>
+        </w:rPr>
+        <w:t xml:space="preserve">Systemet er klar </w:t>
+      </w:r>
+      <w:r>
+        <w:rPr>
+          <w:lang w:val="da-DK"/>
+        </w:rPr>
+        <w:t xml:space="preserve">til </w:t>
+      </w:r>
+      <w:r>
+        <w:rPr>
+          <w:lang w:val="da-DK"/>
+        </w:rPr>
+        <w:t>at oplyse oversigt over bestilte kørsler.</w:t>
+      </w:r>
+    </w:p>
+    <w:p>
+      <w:pPr>
+        <w:rPr>
+          <w:lang w:val="da-DK"/>
+        </w:rPr>
+      </w:pPr>
+      <w:r>
+        <w:rPr>
+          <w:lang w:val="da-DK"/>
+        </w:rPr>
+        <w:t>Bestillingsmodtagelse beder systemet om oversigt over bestilte kørsler.</w:t>
+      </w:r>
+    </w:p>
+    <w:p>
+      <w:pPr>
+        <w:rPr>
+          <w:lang w:val="da-DK"/>
+        </w:rPr>
+      </w:pPr>
+      <w:r>
+        <w:rPr>
+          <w:lang w:val="da-DK"/>
+        </w:rPr>
+        <w:t>Systemet oplyser bestilte kørslers søgningsformular.</w:t>
+      </w:r>
+    </w:p>
+    <w:p>
+      <w:pPr>
+        <w:rPr>
+          <w:lang w:val="da-DK"/>
+        </w:rPr>
+      </w:pPr>
+      <w:r>
+        <w:rPr>
+          <w:lang w:val="da-DK"/>
+        </w:rPr>
+        <w:t>Bestillingsmodtagelsen angiver søgnings oplysninger.</w:t>
+      </w:r>
+    </w:p>
+    <w:p>
+      <w:pPr>
+        <w:ind w:firstLine="720"/>
+        <w:rPr>
+          <w:lang w:val="da-DK"/>
+        </w:rPr>
+      </w:pPr>
+      <w:r>
+        <w:rPr>
+          <w:lang w:val="da-DK"/>
+        </w:rPr>
+        <w:t>(tidsinterval : fra – og slut dato)</w:t>
+      </w:r>
+    </w:p>
+    <w:p>
+      <w:pPr>
+        <w:rPr>
+          <w:lang w:val="da-DK"/>
+        </w:rPr>
+      </w:pPr>
+      <w:r>
+        <w:rPr>
+          <w:lang w:val="da-DK"/>
+        </w:rPr>
+        <w:t>Systemet oplyser oversigt over bestilte kørsler i angivne tidsinterval.</w:t>
+      </w:r>
+    </w:p>
+    <w:p>
+      <w:pPr>
+        <w:rPr>
+          <w:lang w:val="da-DK"/>
+        </w:rPr>
+      </w:pPr>
+      <w:r>
+        <w:rPr>
+          <w:lang w:val="da-DK"/>
+        </w:rPr>
+        <w:tab/>
+        <w:t>Hvis bestillingsmodtagelsen ikke angiver slut dato,</w:t>
+      </w:r>
+    </w:p>
+    <w:p>
+      <w:pPr>
+        <w:rPr>
+          <w:color w:val="FF0000"/>
+          <w:lang w:val="da-DK"/>
+        </w:rPr>
+      </w:pPr>
+      <w:r>
+        <w:rPr>
+          <w:lang w:val="da-DK"/>
+        </w:rPr>
+        <w:tab/>
+      </w:r>
+      <w:r>
+        <w:rPr>
+          <w:color w:val="FF0000"/>
+          <w:lang w:val="da-DK"/>
+        </w:rPr>
+        <w:t>så er fra – og slut dato samme.</w:t>
       </w:r>
     </w:p>
     <w:p>
@@ -1004,591 +1566,10 @@
           <w:lang w:val="da-DK"/>
         </w:rPr>
       </w:pPr>
-    </w:p>
-    <w:p>
-      <w:pPr>
-        <w:rPr>
-          <w:b/>
-          <w:lang w:val="da-DK"/>
-        </w:rPr>
-      </w:pPr>
-      <w:r>
-        <w:rPr>
-          <w:b/>
-          <w:lang w:val="da-DK"/>
-        </w:rPr>
-        <w:t>FS-UC3</w:t>
-      </w:r>
-      <w:r>
-        <w:rPr>
-          <w:b/>
-          <w:lang w:val="da-DK"/>
-        </w:rPr>
-        <w:t xml:space="preserve"> : Login</w:t>
-      </w:r>
-    </w:p>
-    <w:p>
-      <w:pPr>
-        <w:rPr>
-          <w:lang w:val="da-DK"/>
-        </w:rPr>
-      </w:pPr>
-      <w:r>
-        <w:rPr>
-          <w:lang w:val="da-DK"/>
-        </w:rPr>
-        <w:t>Systemet er klar til brugers login.</w:t>
-      </w:r>
-    </w:p>
-    <w:p>
-      <w:pPr>
-        <w:rPr>
-          <w:lang w:val="da-DK"/>
-        </w:rPr>
-      </w:pPr>
-      <w:r>
-        <w:rPr>
-          <w:lang w:val="da-DK"/>
-        </w:rPr>
-        <w:t>Bruger angiver kunde id og kodeord.</w:t>
-      </w:r>
-    </w:p>
-    <w:p>
-      <w:pPr>
-        <w:rPr>
-          <w:lang w:val="da-DK"/>
-        </w:rPr>
-      </w:pPr>
-      <w:r>
-        <w:rPr>
-          <w:lang w:val="da-DK"/>
-        </w:rPr>
-        <w:t>Systemet oplyser brugerens pågældende flextur muligheder.</w:t>
-      </w:r>
-    </w:p>
-    <w:p>
-      <w:pPr>
-        <w:rPr>
-          <w:lang w:val="da-DK"/>
-        </w:rPr>
-      </w:pPr>
-      <w:r>
-        <w:rPr>
-          <w:lang w:val="da-DK"/>
-        </w:rPr>
-        <w:tab/>
-        <w:t xml:space="preserve">Hvis bruger angiver en forkert login oplysning, </w:t>
-      </w:r>
-    </w:p>
-    <w:p>
-      <w:pPr>
-        <w:rPr>
-          <w:lang w:val="da-DK"/>
-        </w:rPr>
-      </w:pPr>
-      <w:r>
-        <w:rPr>
-          <w:lang w:val="da-DK"/>
-        </w:rPr>
-        <w:tab/>
-        <w:t xml:space="preserve">så oplyser systemet, at angivne oplysningen er forkert. </w:t>
-      </w:r>
-    </w:p>
-    <w:p>
-      <w:pPr>
-        <w:rPr>
-          <w:lang w:val="da-DK"/>
-        </w:rPr>
-      </w:pPr>
-      <w:r>
-        <w:rPr>
-          <w:lang w:val="da-DK"/>
-        </w:rPr>
-        <w:tab/>
-        <w:t>Hovedscenariet fortsættes.</w:t>
-      </w:r>
-    </w:p>
-    <w:p>
-      <w:pPr>
-        <w:rPr>
-          <w:lang w:val="da-DK"/>
-        </w:rPr>
-      </w:pPr>
-    </w:p>
-    <w:p>
-      <w:pPr>
-        <w:rPr>
-          <w:b/>
-          <w:lang w:val="da-DK"/>
-        </w:rPr>
-      </w:pPr>
-      <w:r>
-        <w:rPr>
-          <w:b/>
-          <w:lang w:val="da-DK"/>
-        </w:rPr>
-        <w:t>FS-UC4</w:t>
-      </w:r>
-      <w:r>
-        <w:rPr>
-          <w:b/>
-          <w:lang w:val="da-DK"/>
-        </w:rPr>
-        <w:t xml:space="preserve"> : Registrer kørsel</w:t>
-      </w:r>
-    </w:p>
-    <w:p>
-      <w:pPr>
-        <w:rPr>
-          <w:lang w:val="da-DK"/>
-        </w:rPr>
-      </w:pPr>
-      <w:r>
-        <w:rPr>
-          <w:lang w:val="da-DK"/>
-        </w:rPr>
-        <w:t>Systemet er klar til at registrer kørsel.</w:t>
-      </w:r>
-    </w:p>
-    <w:p>
-      <w:pPr>
-        <w:rPr>
-          <w:lang w:val="da-DK"/>
-        </w:rPr>
-      </w:pPr>
-      <w:r>
-        <w:rPr>
-          <w:lang w:val="da-DK"/>
-        </w:rPr>
-        <w:lastRenderedPageBreak/>
-        <w:t>Bestillingsmodtagelse beder systemet om at registrere kørsel.</w:t>
-      </w:r>
-    </w:p>
-    <w:p>
-      <w:pPr>
-        <w:rPr>
-          <w:lang w:val="da-DK"/>
-        </w:rPr>
-      </w:pPr>
-      <w:r>
-        <w:rPr>
-          <w:lang w:val="da-DK"/>
-        </w:rPr>
-        <w:t>Syste</w:t>
-      </w:r>
-      <w:r>
-        <w:rPr>
-          <w:lang w:val="da-DK"/>
-        </w:rPr>
-        <w:t>met oplyser kørsels registrerings</w:t>
-      </w:r>
-      <w:r>
-        <w:rPr>
-          <w:lang w:val="da-DK"/>
-        </w:rPr>
-        <w:t>formular.</w:t>
-      </w:r>
-    </w:p>
-    <w:p>
-      <w:pPr>
-        <w:rPr>
-          <w:lang w:val="da-DK"/>
-        </w:rPr>
-      </w:pPr>
-      <w:r>
-        <w:rPr>
-          <w:lang w:val="da-DK"/>
-        </w:rPr>
-        <w:t>Bestilling</w:t>
-      </w:r>
-      <w:r>
-        <w:rPr>
-          <w:lang w:val="da-DK"/>
-        </w:rPr>
-        <w:t>smodtagelsen</w:t>
-      </w:r>
-      <w:r>
-        <w:rPr>
-          <w:lang w:val="da-DK"/>
-        </w:rPr>
-        <w:t xml:space="preserve"> angiver kørsels oplysninger. </w:t>
-      </w:r>
-    </w:p>
-    <w:p>
-      <w:pPr>
-        <w:ind w:left="720"/>
-        <w:rPr>
-          <w:lang w:val="da-DK"/>
-        </w:rPr>
-      </w:pPr>
-      <w:r>
-        <w:rPr>
-          <w:lang w:val="da-DK"/>
-        </w:rPr>
-        <w:t xml:space="preserve">( obligatorisk oplysning : telefonnr., kommune navn af start- og slutadresse, ønskende tidspunkt ( dato og  tid) , antal personer </w:t>
-      </w:r>
-    </w:p>
-    <w:p>
-      <w:pPr>
-        <w:ind w:left="720"/>
-        <w:rPr>
-          <w:lang w:val="da-DK"/>
-        </w:rPr>
-      </w:pPr>
-      <w:r>
-        <w:rPr>
-          <w:lang w:val="da-DK"/>
-        </w:rPr>
-        <w:t>ikke-obligatorisk oplysning : antal af bagage, hjælpemidler, barnevogne eller autostol )</w:t>
-      </w:r>
-    </w:p>
-    <w:p>
-      <w:pPr>
-        <w:rPr>
-          <w:lang w:val="da-DK"/>
-        </w:rPr>
-      </w:pPr>
-      <w:r>
-        <w:rPr>
-          <w:lang w:val="da-DK"/>
-        </w:rPr>
-        <w:t xml:space="preserve">Bestillingsmodtagelsen beder systemet om at udregne pris af tur. </w:t>
-      </w:r>
-    </w:p>
-    <w:p>
-      <w:pPr>
-        <w:rPr>
-          <w:lang w:val="da-DK"/>
-        </w:rPr>
-      </w:pPr>
-      <w:r>
-        <w:rPr>
-          <w:lang w:val="da-DK"/>
-        </w:rPr>
-        <w:t>Systemet oplyser udregnede prisen af tur.</w:t>
-      </w:r>
-    </w:p>
-    <w:p>
-      <w:pPr>
-        <w:rPr>
-          <w:lang w:val="da-DK"/>
-        </w:rPr>
-      </w:pPr>
-      <w:r>
-        <w:rPr>
-          <w:lang w:val="da-DK"/>
-        </w:rPr>
-        <w:t xml:space="preserve">Bestillingsmodtagelsen beder systemet om at bestille turen. </w:t>
-      </w:r>
-    </w:p>
-    <w:p>
-      <w:pPr>
-        <w:rPr>
-          <w:lang w:val="da-DK"/>
-        </w:rPr>
-      </w:pPr>
-      <w:r>
-        <w:rPr>
-          <w:lang w:val="da-DK"/>
-        </w:rPr>
-        <w:t xml:space="preserve">Systemet beder </w:t>
-      </w:r>
-      <w:r>
-        <w:rPr>
-          <w:lang w:val="da-DK"/>
-        </w:rPr>
-        <w:t xml:space="preserve">bestillingsmodtagelsen </w:t>
-      </w:r>
-      <w:r>
-        <w:rPr>
-          <w:lang w:val="da-DK"/>
-        </w:rPr>
-        <w:t>om at bekræfte bestillingen.</w:t>
-      </w:r>
-    </w:p>
-    <w:p>
-      <w:pPr>
-        <w:rPr>
-          <w:lang w:val="da-DK"/>
-        </w:rPr>
-      </w:pPr>
-      <w:r>
-        <w:rPr>
-          <w:lang w:val="da-DK"/>
-        </w:rPr>
-        <w:t>Bestillingsmodtagelsen bekræfter bestillingen.</w:t>
-      </w:r>
-    </w:p>
-    <w:p>
-      <w:pPr>
-        <w:rPr>
-          <w:lang w:val="da-DK"/>
-        </w:rPr>
-      </w:pPr>
-      <w:r>
-        <w:rPr>
-          <w:lang w:val="da-DK"/>
-        </w:rPr>
-        <w:t>Systemet gemmer bestillingen.</w:t>
-      </w:r>
-    </w:p>
-    <w:p>
-      <w:pPr>
-        <w:rPr>
-          <w:lang w:val="da-DK"/>
-        </w:rPr>
-      </w:pPr>
-      <w:r>
-        <w:rPr>
-          <w:lang w:val="da-DK"/>
-        </w:rPr>
-        <w:t>Systemet oplyser, at bestillingen er gemt.</w:t>
-      </w:r>
-    </w:p>
-    <w:p>
-      <w:pPr>
-        <w:rPr>
-          <w:lang w:val="da-DK"/>
-        </w:rPr>
-      </w:pPr>
-      <w:r>
-        <w:rPr>
-          <w:lang w:val="da-DK"/>
-        </w:rPr>
-        <w:tab/>
-        <w:t xml:space="preserve">Hvis bestillingsmodtagelsen ikke angiver obligatorisk oplysning, </w:t>
-      </w:r>
-    </w:p>
-    <w:p>
-      <w:pPr>
-        <w:rPr>
-          <w:lang w:val="da-DK"/>
-        </w:rPr>
-      </w:pPr>
-      <w:r>
-        <w:rPr>
-          <w:lang w:val="da-DK"/>
-        </w:rPr>
-        <w:tab/>
-        <w:t>så beder systemet om, der mangler obligatorisk oplysning.</w:t>
-      </w:r>
-    </w:p>
-    <w:p>
-      <w:pPr>
-        <w:rPr>
-          <w:lang w:val="da-DK"/>
-        </w:rPr>
-      </w:pPr>
-      <w:r>
-        <w:rPr>
-          <w:lang w:val="da-DK"/>
-        </w:rPr>
-        <w:tab/>
-        <w:t>Hovedscenariet fortsættes.</w:t>
-      </w:r>
-    </w:p>
-    <w:p>
-      <w:pPr>
-        <w:ind w:left="720"/>
-        <w:rPr>
-          <w:lang w:val="da-DK"/>
-        </w:rPr>
-      </w:pPr>
-    </w:p>
-    <w:p>
-      <w:pPr>
-        <w:rPr>
-          <w:lang w:val="da-DK"/>
-        </w:rPr>
-      </w:pPr>
-    </w:p>
-    <w:p>
-      <w:pPr>
-        <w:rPr>
-          <w:b/>
-          <w:lang w:val="da-DK"/>
-        </w:rPr>
-      </w:pPr>
-      <w:r>
-        <w:rPr>
-          <w:b/>
-          <w:lang w:val="da-DK"/>
-        </w:rPr>
-        <w:t>FS-UC5</w:t>
-      </w:r>
-      <w:r>
-        <w:rPr>
-          <w:b/>
-          <w:lang w:val="da-DK"/>
-        </w:rPr>
-        <w:t xml:space="preserve"> </w:t>
-      </w:r>
-      <w:r>
-        <w:rPr>
-          <w:b/>
-          <w:lang w:val="da-DK"/>
-        </w:rPr>
-        <w:t>: Se oversigt over bestilte kørsler</w:t>
-      </w:r>
-    </w:p>
-    <w:p>
-      <w:pPr>
-        <w:rPr>
-          <w:lang w:val="da-DK"/>
-        </w:rPr>
-      </w:pPr>
-      <w:r>
-        <w:rPr>
-          <w:lang w:val="da-DK"/>
-        </w:rPr>
-        <w:t xml:space="preserve">Systemet er klar </w:t>
-      </w:r>
-      <w:r>
-        <w:rPr>
-          <w:lang w:val="da-DK"/>
-        </w:rPr>
-        <w:t xml:space="preserve">til </w:t>
-      </w:r>
-      <w:r>
-        <w:rPr>
-          <w:lang w:val="da-DK"/>
-        </w:rPr>
-        <w:t>at oplyse oversigt over bestilte kørsler.</w:t>
-      </w:r>
-    </w:p>
-    <w:p>
-      <w:pPr>
-        <w:rPr>
-          <w:lang w:val="da-DK"/>
-        </w:rPr>
-      </w:pPr>
-      <w:r>
-        <w:rPr>
-          <w:lang w:val="da-DK"/>
-        </w:rPr>
-        <w:t>Bestillingsmodtagelse beder systemet om oversigt over bestilte kørsler.</w:t>
-      </w:r>
-    </w:p>
-    <w:p>
-      <w:pPr>
-        <w:rPr>
-          <w:lang w:val="da-DK"/>
-        </w:rPr>
-      </w:pPr>
-      <w:r>
-        <w:rPr>
-          <w:lang w:val="da-DK"/>
-        </w:rPr>
-        <w:t>Systemet oplyser bestilte kørslers søgningsformular.</w:t>
-      </w:r>
-    </w:p>
-    <w:p>
-      <w:pPr>
-        <w:rPr>
-          <w:lang w:val="da-DK"/>
-        </w:rPr>
-      </w:pPr>
-      <w:r>
-        <w:rPr>
-          <w:lang w:val="da-DK"/>
-        </w:rPr>
-        <w:t>Bestillingsmodtagelsen angiver søgnings oplysninger.</w:t>
-      </w:r>
-    </w:p>
-    <w:p>
-      <w:pPr>
-        <w:ind w:firstLine="720"/>
-        <w:rPr>
-          <w:lang w:val="da-DK"/>
-        </w:rPr>
-      </w:pPr>
-      <w:r>
-        <w:rPr>
-          <w:lang w:val="da-DK"/>
-        </w:rPr>
-        <w:t>(tidsinterval : fra – og slut dato)</w:t>
-      </w:r>
-    </w:p>
-    <w:p>
-      <w:pPr>
-        <w:rPr>
-          <w:lang w:val="da-DK"/>
-        </w:rPr>
-      </w:pPr>
-      <w:r>
-        <w:rPr>
-          <w:lang w:val="da-DK"/>
-        </w:rPr>
-        <w:t>Systemet oplyser oversigt over bestilte kørsler i angivne tidsinterval.</w:t>
-      </w:r>
-    </w:p>
-    <w:p>
-      <w:pPr>
-        <w:rPr>
-          <w:lang w:val="da-DK"/>
-        </w:rPr>
-      </w:pPr>
-      <w:r>
-        <w:rPr>
-          <w:lang w:val="da-DK"/>
-        </w:rPr>
-        <w:tab/>
-        <w:t>Hvis bestillingsmodtagelsen ikke angiver slut dato,</w:t>
-      </w:r>
-    </w:p>
-    <w:p>
-      <w:pPr>
-        <w:rPr>
-          <w:color w:val="FF0000"/>
-          <w:lang w:val="da-DK"/>
-        </w:rPr>
-      </w:pPr>
-      <w:r>
-        <w:rPr>
-          <w:lang w:val="da-DK"/>
-        </w:rPr>
-        <w:tab/>
-      </w:r>
-      <w:r>
-        <w:rPr>
-          <w:color w:val="FF0000"/>
-          <w:lang w:val="da-DK"/>
-        </w:rPr>
-        <w:t>så er fra – og slut dato samme.</w:t>
-      </w:r>
-    </w:p>
-    <w:p>
-      <w:pPr>
-        <w:rPr>
-          <w:lang w:val="da-DK"/>
-        </w:rPr>
-      </w:pPr>
-      <w:r>
-        <w:rPr>
-          <w:lang w:val="da-DK"/>
-        </w:rPr>
-        <w:tab/>
-        <w:t>Hovedscenariet fortsættes.</w:t>
-      </w:r>
-    </w:p>
-    <w:p>
-      <w:pPr>
-        <w:rPr>
-          <w:lang w:val="da-DK"/>
-        </w:rPr>
-      </w:pPr>
-    </w:p>
-    <w:p>
-      <w:pPr>
-        <w:rPr>
-          <w:lang w:val="da-DK"/>
-        </w:rPr>
-      </w:pPr>
-      <w:r>
-        <w:rPr>
-          <w:lang w:val="da-DK"/>
-        </w:rPr>
-        <w:lastRenderedPageBreak/>
+      <w:r>
+        <w:rPr>
+          <w:lang w:val="da-DK"/>
+        </w:rPr>
         <w:tab/>
         <w:t xml:space="preserve">Hvis bestillingsmodtagelsen angiver fra – eller slut dato i datid, </w:t>
       </w:r>
@@ -2041,6 +2022,7 @@
         <w:rPr>
           <w:lang w:val="da-DK"/>
         </w:rPr>
+        <w:lastRenderedPageBreak/>
         <w:t>Kunden beder systemet om at oprette profil.</w:t>
       </w:r>
     </w:p>
@@ -2054,7 +2036,6 @@
         <w:rPr>
           <w:lang w:val="da-DK"/>
         </w:rPr>
-        <w:lastRenderedPageBreak/>
         <w:t>Systemet beder kunden om at bekræfte oprettelsen.</w:t>
       </w:r>
     </w:p>
@@ -2459,6 +2440,7 @@
         <w:rPr>
           <w:lang w:val="da-DK"/>
         </w:rPr>
+        <w:lastRenderedPageBreak/>
         <w:t>Kunden bekræfter rettelsen.</w:t>
       </w:r>
     </w:p>
@@ -2472,7 +2454,6 @@
         <w:rPr>
           <w:lang w:val="da-DK"/>
         </w:rPr>
-        <w:lastRenderedPageBreak/>
         <w:t xml:space="preserve">Systemet gemmer profilen. </w:t>
       </w:r>
     </w:p>

</xml_diff>